<commit_message>
Cambios en el apartado6.1.2 por RobertoTorralba
</commit_message>
<xml_diff>
--- a/tg2_RobertoTorralba6.1.2.docx
+++ b/tg2_RobertoTorralba6.1.2.docx
@@ -7,8 +7,6 @@
         <w:pStyle w:val="Ttulo1"/>
       </w:pPr>
       <w:bookmarkStart w:id="0" w:name="_Toc445388872"/>
-      <w:bookmarkStart w:id="1" w:name="_GoBack"/>
-      <w:bookmarkEnd w:id="1"/>
       <w:r>
         <w:t>6. Recomendaciones</w:t>
       </w:r>
@@ -18,11 +16,11 @@
       <w:pPr>
         <w:pStyle w:val="Ttulo2"/>
       </w:pPr>
-      <w:bookmarkStart w:id="2" w:name="_Toc445388873"/>
+      <w:bookmarkStart w:id="1" w:name="_Toc445388873"/>
       <w:r>
         <w:t>6.1 Situación 1</w:t>
       </w:r>
-      <w:bookmarkEnd w:id="2"/>
+      <w:bookmarkEnd w:id="1"/>
     </w:p>
     <w:p>
       <w:pPr>
@@ -31,11 +29,11 @@
           <w:i/>
         </w:rPr>
       </w:pPr>
-      <w:bookmarkStart w:id="3" w:name="_Toc445388874"/>
+      <w:bookmarkStart w:id="2" w:name="_Toc445388874"/>
       <w:r>
         <w:t>6.1.1 Descripción de la situación</w:t>
       </w:r>
-      <w:bookmarkEnd w:id="3"/>
+      <w:bookmarkEnd w:id="2"/>
     </w:p>
     <w:p>
       <w:pPr>
@@ -535,6 +533,69 @@
       </w:tr>
     </w:tbl>
     <w:p/>
+    <w:p>
+      <w:pPr>
+        <w:pStyle w:val="Ttulo2"/>
+      </w:pPr>
+      <w:r>
+        <w:lastRenderedPageBreak/>
+        <w:t>La encuesta en un foro de programadores sobre cuál de ellas prefieren usar:</w:t>
+      </w:r>
+    </w:p>
+    <w:p>
+      <w:r>
+        <w:rPr>
+          <w:noProof/>
+          <w:lang w:eastAsia="es-ES"/>
+        </w:rPr>
+        <w:drawing>
+          <wp:inline distT="0" distB="0" distL="0" distR="0" wp14:anchorId="1A067842" wp14:editId="05404EC7">
+            <wp:extent cx="5384800" cy="1193800"/>
+            <wp:effectExtent l="0" t="0" r="6350" b="6350"/>
+            <wp:docPr id="1" name="Imagen 1"/>
+            <wp:cNvGraphicFramePr>
+              <a:graphicFrameLocks xmlns:a="http://schemas.openxmlformats.org/drawingml/2006/main" noChangeAspect="1"/>
+            </wp:cNvGraphicFramePr>
+            <a:graphic xmlns:a="http://schemas.openxmlformats.org/drawingml/2006/main">
+              <a:graphicData uri="http://schemas.openxmlformats.org/drawingml/2006/picture">
+                <pic:pic xmlns:pic="http://schemas.openxmlformats.org/drawingml/2006/picture">
+                  <pic:nvPicPr>
+                    <pic:cNvPr id="0" name=""/>
+                    <pic:cNvPicPr/>
+                  </pic:nvPicPr>
+                  <pic:blipFill rotWithShape="1">
+                    <a:blip r:embed="rId5"/>
+                    <a:srcRect l="34000" t="44989" r="34470" b="37434"/>
+                    <a:stretch/>
+                  </pic:blipFill>
+                  <pic:spPr bwMode="auto">
+                    <a:xfrm>
+                      <a:off x="0" y="0"/>
+                      <a:ext cx="5390007" cy="1194954"/>
+                    </a:xfrm>
+                    <a:prstGeom prst="rect">
+                      <a:avLst/>
+                    </a:prstGeom>
+                    <a:ln>
+                      <a:noFill/>
+                    </a:ln>
+                    <a:extLst>
+                      <a:ext uri="{53640926-AAD7-44D8-BBD7-CCE9431645EC}">
+                        <a14:shadowObscured xmlns:a14="http://schemas.microsoft.com/office/drawing/2010/main"/>
+                      </a:ext>
+                    </a:extLst>
+                  </pic:spPr>
+                </pic:pic>
+              </a:graphicData>
+            </a:graphic>
+          </wp:inline>
+        </w:drawing>
+      </w:r>
+    </w:p>
+    <w:p>
+      <w:bookmarkStart w:id="3" w:name="_GoBack"/>
+      <w:bookmarkEnd w:id="3"/>
+    </w:p>
     <w:sectPr>
       <w:pgSz w:w="11906" w:h="16838"/>
       <w:pgMar w:top="1417" w:right="1701" w:bottom="1417" w:left="1701" w:header="708" w:footer="708" w:gutter="0"/>
@@ -867,6 +928,36 @@
     <w:basedOn w:val="Fuentedeprrafopredeter"/>
     <w:rsid w:val="00CF3727"/>
   </w:style>
+  <w:style w:type="paragraph" w:styleId="Textodeglobo">
+    <w:name w:val="Balloon Text"/>
+    <w:basedOn w:val="Normal"/>
+    <w:link w:val="TextodegloboCar"/>
+    <w:uiPriority w:val="99"/>
+    <w:semiHidden/>
+    <w:unhideWhenUsed/>
+    <w:rsid w:val="008117D2"/>
+    <w:pPr>
+      <w:spacing w:after="0" w:line="240" w:lineRule="auto"/>
+    </w:pPr>
+    <w:rPr>
+      <w:rFonts w:ascii="Tahoma" w:hAnsi="Tahoma" w:cs="Tahoma"/>
+      <w:sz w:val="16"/>
+      <w:szCs w:val="16"/>
+    </w:rPr>
+  </w:style>
+  <w:style w:type="character" w:customStyle="1" w:styleId="TextodegloboCar">
+    <w:name w:val="Texto de globo Car"/>
+    <w:basedOn w:val="Fuentedeprrafopredeter"/>
+    <w:link w:val="Textodeglobo"/>
+    <w:uiPriority w:val="99"/>
+    <w:semiHidden/>
+    <w:rsid w:val="008117D2"/>
+    <w:rPr>
+      <w:rFonts w:ascii="Tahoma" w:hAnsi="Tahoma" w:cs="Tahoma"/>
+      <w:sz w:val="16"/>
+      <w:szCs w:val="16"/>
+    </w:rPr>
+  </w:style>
 </w:styles>
 </file>
 
@@ -1191,6 +1282,36 @@
     <w:name w:val="apple-converted-space"/>
     <w:basedOn w:val="Fuentedeprrafopredeter"/>
     <w:rsid w:val="00CF3727"/>
+  </w:style>
+  <w:style w:type="paragraph" w:styleId="Textodeglobo">
+    <w:name w:val="Balloon Text"/>
+    <w:basedOn w:val="Normal"/>
+    <w:link w:val="TextodegloboCar"/>
+    <w:uiPriority w:val="99"/>
+    <w:semiHidden/>
+    <w:unhideWhenUsed/>
+    <w:rsid w:val="008117D2"/>
+    <w:pPr>
+      <w:spacing w:after="0" w:line="240" w:lineRule="auto"/>
+    </w:pPr>
+    <w:rPr>
+      <w:rFonts w:ascii="Tahoma" w:hAnsi="Tahoma" w:cs="Tahoma"/>
+      <w:sz w:val="16"/>
+      <w:szCs w:val="16"/>
+    </w:rPr>
+  </w:style>
+  <w:style w:type="character" w:customStyle="1" w:styleId="TextodegloboCar">
+    <w:name w:val="Texto de globo Car"/>
+    <w:basedOn w:val="Fuentedeprrafopredeter"/>
+    <w:link w:val="Textodeglobo"/>
+    <w:uiPriority w:val="99"/>
+    <w:semiHidden/>
+    <w:rsid w:val="008117D2"/>
+    <w:rPr>
+      <w:rFonts w:ascii="Tahoma" w:hAnsi="Tahoma" w:cs="Tahoma"/>
+      <w:sz w:val="16"/>
+      <w:szCs w:val="16"/>
+    </w:rPr>
   </w:style>
 </w:styles>
 </file>

</xml_diff>